<commit_message>
- Add a function for return the memory size in Mega byte. - Add app:use for load the parents controllers. - Save the history of search in Report part. - Remove the reload button in report.
</commit_message>
<xml_diff>
--- a/branches/dev/v2.7.Z/scripts/v2.7.0/Charts.docx
+++ b/branches/dev/v2.7.Z/scripts/v2.7.0/Charts.docx
@@ -190,7 +190,18 @@
           <w:szCs w:val="19"/>
           <w:lang w:val="en-US"/>
         </w:rPr>
-        <w:t>return array(</w:t>
+        <w:t>retur</w:t>
+      </w:r>
+      <w:bookmarkStart w:id="0" w:name="_GoBack"/>
+      <w:bookmarkEnd w:id="0"/>
+      <w:r>
+        <w:rPr>
+          <w:rFonts w:ascii="Courier New" w:hAnsi="Courier New" w:cs="Courier New"/>
+          <w:sz w:val="19"/>
+          <w:szCs w:val="19"/>
+          <w:lang w:val="en-US"/>
+        </w:rPr>
+        <w:t>n array(</w:t>
       </w:r>
     </w:p>
     <w:p>
@@ -489,14 +500,6 @@
           <w:szCs w:val="19"/>
         </w:rPr>
       </w:pPr>
-      <w:r>
-        <w:rPr>
-          <w:rFonts w:ascii="Courier New" w:hAnsi="Courier New" w:cs="Courier New"/>
-          <w:sz w:val="19"/>
-          <w:szCs w:val="19"/>
-        </w:rPr>
-        <w:t>}</w:t>
-      </w:r>
     </w:p>
     <w:p>
       <w:pPr>
@@ -769,15 +772,32 @@
         </w:rPr>
         <w:t xml:space="preserve">, …). You can also use some other type from this </w:t>
       </w:r>
-      <w:hyperlink r:id="rId4" w:history="1">
-        <w:r>
-          <w:rPr>
-            <w:rStyle w:val="Hyperlink"/>
-            <w:lang w:val="en-US"/>
-          </w:rPr>
-          <w:t>link</w:t>
-        </w:r>
-      </w:hyperlink>
+      <w:r>
+        <w:fldChar w:fldCharType="begin"/>
+      </w:r>
+      <w:r>
+        <w:rPr>
+          <w:lang w:val="en-US"/>
+        </w:rPr>
+        <w:instrText xml:space="preserve"> HYPERLINK "https://nvd3-community.github.io/nvd3/examples/documentation.html" </w:instrText>
+      </w:r>
+      <w:r>
+        <w:fldChar w:fldCharType="separate"/>
+      </w:r>
+      <w:r>
+        <w:rPr>
+          <w:rStyle w:val="Hyperlink"/>
+          <w:lang w:val="en-US"/>
+        </w:rPr>
+        <w:t>link</w:t>
+      </w:r>
+      <w:r>
+        <w:rPr>
+          <w:rStyle w:val="Hyperlink"/>
+          <w:lang w:val="en-US"/>
+        </w:rPr>
+        <w:fldChar w:fldCharType="end"/>
+      </w:r>
       <w:r>
         <w:rPr>
           <w:lang w:val="en-US"/>
@@ -860,15 +880,32 @@
         </w:rPr>
         <w:t xml:space="preserve">: The format is up to the type chart. You can see this </w:t>
       </w:r>
-      <w:hyperlink r:id="rId5" w:history="1">
-        <w:r>
-          <w:rPr>
-            <w:rStyle w:val="Hyperlink"/>
-            <w:lang w:val="en-US"/>
-          </w:rPr>
-          <w:t>link</w:t>
-        </w:r>
-      </w:hyperlink>
+      <w:r>
+        <w:fldChar w:fldCharType="begin"/>
+      </w:r>
+      <w:r>
+        <w:rPr>
+          <w:lang w:val="en-US"/>
+        </w:rPr>
+        <w:instrText xml:space="preserve"> HYPERLINK "https://nvd3-community.github.io/nvd3/examples/site.html" </w:instrText>
+      </w:r>
+      <w:r>
+        <w:fldChar w:fldCharType="separate"/>
+      </w:r>
+      <w:r>
+        <w:rPr>
+          <w:rStyle w:val="Hyperlink"/>
+          <w:lang w:val="en-US"/>
+        </w:rPr>
+        <w:t>link</w:t>
+      </w:r>
+      <w:r>
+        <w:rPr>
+          <w:rStyle w:val="Hyperlink"/>
+          <w:lang w:val="en-US"/>
+        </w:rPr>
+        <w:fldChar w:fldCharType="end"/>
+      </w:r>
       <w:r>
         <w:rPr>
           <w:lang w:val="en-US"/>
@@ -924,8 +961,6 @@
           <w:lang w:val="en-US"/>
         </w:rPr>
       </w:pPr>
-      <w:bookmarkStart w:id="0" w:name="_GoBack"/>
-      <w:bookmarkEnd w:id="0"/>
     </w:p>
     <w:p>
       <w:pPr>

</xml_diff>

<commit_message>
- Correction the chart document.
</commit_message>
<xml_diff>
--- a/branches/dev/v2.7.Z/scripts/v2.7.0/Charts.docx
+++ b/branches/dev/v2.7.Z/scripts/v2.7.0/Charts.docx
@@ -190,18 +190,7 @@
           <w:szCs w:val="19"/>
           <w:lang w:val="en-US"/>
         </w:rPr>
-        <w:t>retur</w:t>
-      </w:r>
-      <w:bookmarkStart w:id="0" w:name="_GoBack"/>
-      <w:bookmarkEnd w:id="0"/>
-      <w:r>
-        <w:rPr>
-          <w:rFonts w:ascii="Courier New" w:hAnsi="Courier New" w:cs="Courier New"/>
-          <w:sz w:val="19"/>
-          <w:szCs w:val="19"/>
-          <w:lang w:val="en-US"/>
-        </w:rPr>
-        <w:t>n array(</w:t>
+        <w:t>return array(</w:t>
       </w:r>
     </w:p>
     <w:p>
@@ -772,32 +761,15 @@
         </w:rPr>
         <w:t xml:space="preserve">, …). You can also use some other type from this </w:t>
       </w:r>
-      <w:r>
-        <w:fldChar w:fldCharType="begin"/>
-      </w:r>
-      <w:r>
-        <w:rPr>
-          <w:lang w:val="en-US"/>
-        </w:rPr>
-        <w:instrText xml:space="preserve"> HYPERLINK "https://nvd3-community.github.io/nvd3/examples/documentation.html" </w:instrText>
-      </w:r>
-      <w:r>
-        <w:fldChar w:fldCharType="separate"/>
-      </w:r>
-      <w:r>
-        <w:rPr>
-          <w:rStyle w:val="Hyperlink"/>
-          <w:lang w:val="en-US"/>
-        </w:rPr>
-        <w:t>link</w:t>
-      </w:r>
-      <w:r>
-        <w:rPr>
-          <w:rStyle w:val="Hyperlink"/>
-          <w:lang w:val="en-US"/>
-        </w:rPr>
-        <w:fldChar w:fldCharType="end"/>
-      </w:r>
+      <w:hyperlink r:id="rId4" w:history="1">
+        <w:r>
+          <w:rPr>
+            <w:rStyle w:val="Hyperlink"/>
+            <w:lang w:val="en-US"/>
+          </w:rPr>
+          <w:t>link</w:t>
+        </w:r>
+      </w:hyperlink>
       <w:r>
         <w:rPr>
           <w:lang w:val="en-US"/>
@@ -880,32 +852,15 @@
         </w:rPr>
         <w:t xml:space="preserve">: The format is up to the type chart. You can see this </w:t>
       </w:r>
-      <w:r>
-        <w:fldChar w:fldCharType="begin"/>
-      </w:r>
-      <w:r>
-        <w:rPr>
-          <w:lang w:val="en-US"/>
-        </w:rPr>
-        <w:instrText xml:space="preserve"> HYPERLINK "https://nvd3-community.github.io/nvd3/examples/site.html" </w:instrText>
-      </w:r>
-      <w:r>
-        <w:fldChar w:fldCharType="separate"/>
-      </w:r>
-      <w:r>
-        <w:rPr>
-          <w:rStyle w:val="Hyperlink"/>
-          <w:lang w:val="en-US"/>
-        </w:rPr>
-        <w:t>link</w:t>
-      </w:r>
-      <w:r>
-        <w:rPr>
-          <w:rStyle w:val="Hyperlink"/>
-          <w:lang w:val="en-US"/>
-        </w:rPr>
-        <w:fldChar w:fldCharType="end"/>
-      </w:r>
+      <w:hyperlink r:id="rId5" w:history="1">
+        <w:r>
+          <w:rPr>
+            <w:rStyle w:val="Hyperlink"/>
+            <w:lang w:val="en-US"/>
+          </w:rPr>
+          <w:t>link</w:t>
+        </w:r>
+      </w:hyperlink>
       <w:r>
         <w:rPr>
           <w:lang w:val="en-US"/>
@@ -1641,6 +1596,8 @@
         </w:rPr>
         <w:t>' =&gt; array(</w:t>
       </w:r>
+      <w:bookmarkStart w:id="0" w:name="_GoBack"/>
+      <w:bookmarkEnd w:id="0"/>
     </w:p>
     <w:p>
       <w:pPr>
@@ -2075,27 +2032,10 @@
           <w:lang w:val="en-US"/>
         </w:rPr>
         <w:tab/>
-        <w:t>'</w:t>
-      </w:r>
-      <w:proofErr w:type="gramStart"/>
-      <w:r>
-        <w:rPr>
-          <w:rFonts w:ascii="Courier New" w:hAnsi="Courier New" w:cs="Courier New"/>
-          <w:sz w:val="19"/>
-          <w:szCs w:val="19"/>
-          <w:lang w:val="en-US"/>
-        </w:rPr>
-        <w:t>type</w:t>
-      </w:r>
-      <w:proofErr w:type="gramEnd"/>
-      <w:r>
-        <w:rPr>
-          <w:rFonts w:ascii="Courier New" w:hAnsi="Courier New" w:cs="Courier New"/>
-          <w:sz w:val="19"/>
-          <w:szCs w:val="19"/>
-          <w:lang w:val="en-US"/>
-        </w:rPr>
-        <w:t>' =&gt;'</w:t>
+        <w:t>'type' =&gt;'</w:t>
+      </w:r>
+      <w:r>
+        <w:t xml:space="preserve"> </w:t>
       </w:r>
       <w:proofErr w:type="spellStart"/>
       <w:r>
@@ -2105,7 +2045,7 @@
           <w:szCs w:val="19"/>
           <w:lang w:val="en-US"/>
         </w:rPr>
-        <w:t>multiChart</w:t>
+        <w:t>multiBarChart</w:t>
       </w:r>
       <w:proofErr w:type="spellEnd"/>
       <w:r>
@@ -3445,9 +3385,7 @@
       <w:pPr>
         <w:pStyle w:val="PlainText"/>
         <w:rPr>
-          <w:rFonts w:ascii="Courier New" w:hAnsi="Courier New" w:cs="Courier New"/>
-          <w:sz w:val="19"/>
-          <w:szCs w:val="19"/>
+          <w:lang w:val="en-US"/>
         </w:rPr>
       </w:pPr>
       <w:r>
@@ -3458,20 +3396,6 @@
         </w:rPr>
         <w:t>);</w:t>
       </w:r>
-    </w:p>
-    <w:p>
-      <w:pPr>
-        <w:rPr>
-          <w:lang w:val="en-US"/>
-        </w:rPr>
-      </w:pPr>
-    </w:p>
-    <w:p>
-      <w:pPr>
-        <w:rPr>
-          <w:lang w:val="en-US"/>
-        </w:rPr>
-      </w:pPr>
     </w:p>
     <w:sectPr>
       <w:pgSz w:w="12240" w:h="15840"/>

</xml_diff>